<commit_message>
adding report final version
</commit_message>
<xml_diff>
--- a/rapport_final.docx
+++ b/rapport_final.docx
@@ -664,6 +664,7 @@
           <w:sz w:val="22"/>
           <w:shd w:val="clear" w:color="auto" w:fill="FFFFFF"/>
         </w:rPr>
+        <w:lastRenderedPageBreak/>
         <w:t xml:space="preserve">Génie des systèmes embarqués et informatique industrielle </w:t>
       </w:r>
       <w:r>
@@ -1662,6 +1663,7 @@
         <w:spacing w:before="0" w:after="0"/>
         <w:rPr>
           <w:sz w:val="22"/>
+          <w:lang w:val="en-US"/>
         </w:rPr>
       </w:pPr>
     </w:p>
@@ -1671,6 +1673,7 @@
         <w:jc w:val="right"/>
         <w:rPr>
           <w:sz w:val="22"/>
+          <w:lang w:val="en-US"/>
         </w:rPr>
       </w:pPr>
     </w:p>
@@ -1680,6 +1683,7 @@
         <w:jc w:val="right"/>
         <w:rPr>
           <w:sz w:val="22"/>
+          <w:lang w:val="en-US"/>
         </w:rPr>
       </w:pPr>
     </w:p>
@@ -1689,6 +1693,7 @@
         <w:jc w:val="right"/>
         <w:rPr>
           <w:sz w:val="22"/>
+          <w:lang w:val="en-US"/>
         </w:rPr>
       </w:pPr>
     </w:p>
@@ -1698,6 +1703,7 @@
         <w:jc w:val="right"/>
         <w:rPr>
           <w:sz w:val="22"/>
+          <w:lang w:val="en-US"/>
         </w:rPr>
       </w:pPr>
     </w:p>
@@ -1707,6 +1713,7 @@
         <w:jc w:val="right"/>
         <w:rPr>
           <w:sz w:val="22"/>
+          <w:lang w:val="en-US"/>
         </w:rPr>
       </w:pPr>
     </w:p>
@@ -2618,12 +2625,6 @@
     <w:p>
       <w:pPr>
         <w:spacing w:before="0" w:after="0"/>
-      </w:pPr>
-    </w:p>
-    <w:p>
-      <w:pPr>
-        <w:spacing w:before="0" w:after="0"/>
-        <w:jc w:val="center"/>
         <w:rPr>
           <w:rFonts w:ascii="Batang" w:eastAsia="Batang" w:hAnsi="Batang"/>
           <w:b/>
@@ -2644,43 +2645,15 @@
           <w:bCs/>
           <w:sz w:val="56"/>
           <w:szCs w:val="56"/>
-          <w:lang w:val="en-US"/>
-        </w:rPr>
-      </w:pPr>
-    </w:p>
-    <w:p>
-      <w:pPr>
-        <w:spacing w:before="0" w:after="0"/>
-        <w:jc w:val="center"/>
+        </w:rPr>
+      </w:pPr>
+      <w:r>
         <w:rPr>
           <w:rFonts w:ascii="Batang" w:eastAsia="Batang" w:hAnsi="Batang"/>
           <w:b/>
           <w:bCs/>
           <w:sz w:val="56"/>
           <w:szCs w:val="56"/>
-          <w:lang w:val="en-US"/>
-        </w:rPr>
-      </w:pPr>
-    </w:p>
-    <w:p>
-      <w:pPr>
-        <w:spacing w:before="0" w:after="0"/>
-        <w:jc w:val="center"/>
-        <w:rPr>
-          <w:rFonts w:ascii="Batang" w:eastAsia="Batang" w:hAnsi="Batang"/>
-          <w:b/>
-          <w:bCs/>
-          <w:sz w:val="56"/>
-          <w:szCs w:val="56"/>
-        </w:rPr>
-      </w:pPr>
-      <w:r>
-        <w:rPr>
-          <w:rFonts w:ascii="Batang" w:eastAsia="Batang" w:hAnsi="Batang"/>
-          <w:b/>
-          <w:bCs/>
-          <w:sz w:val="56"/>
-          <w:szCs w:val="56"/>
         </w:rPr>
         <w:t>INTRODUCTION GÉNÉRALE</w:t>
       </w:r>
@@ -2734,42 +2707,40 @@
           <w:sz w:val="28"/>
           <w:szCs w:val="28"/>
         </w:rPr>
-        <w:t xml:space="preserve">Les systèmes d’antiblocage de  freinage , Anti-lock brake systems (ABS) empêchent les freins de se bloquer pendant que le véhicule freine. Les freins sont actionnés par le conducteur dans des conditions de freinage normales. Lorsque le conducteur amène les roues à se bloquer pendant un freinage brusque ou sur des routes glissantes, le système antiblocage prend le relais. </w:t>
-      </w:r>
-    </w:p>
-    <w:p>
-      <w:pPr>
-        <w:spacing w:before="0" w:after="0"/>
+        <w:t xml:space="preserve">Les systèmes d’antiblocage de  freinage , Anti-lock </w:t>
+      </w:r>
+      <w:proofErr w:type="spellStart"/>
+      <w:r>
         <w:rPr>
           <w:sz w:val="28"/>
           <w:szCs w:val="28"/>
         </w:rPr>
-      </w:pPr>
-    </w:p>
-    <w:p>
-      <w:pPr>
-        <w:spacing w:before="0" w:after="0"/>
+        <w:t>brake</w:t>
+      </w:r>
+      <w:proofErr w:type="spellEnd"/>
+      <w:r>
         <w:rPr>
           <w:sz w:val="28"/>
           <w:szCs w:val="28"/>
         </w:rPr>
-      </w:pPr>
+        <w:t xml:space="preserve"> </w:t>
+      </w:r>
+      <w:proofErr w:type="spellStart"/>
       <w:r>
         <w:rPr>
           <w:sz w:val="28"/>
           <w:szCs w:val="28"/>
         </w:rPr>
-        <w:t>L'ABS module la pression de la conduite de frein indépendamment de la force exercée sur la pédale afin de ramener la vitesse de la roue dans la plage de niveau de glissement requise pour une efficacité optimale du freinage. Des capteurs de vitesse de roue, un modulateur hydraulique et une unité de commande électronique constituent un système antiblocage.</w:t>
-      </w:r>
-    </w:p>
-    <w:p>
-      <w:pPr>
-        <w:spacing w:before="0" w:after="0"/>
+        <w:t>systems</w:t>
+      </w:r>
+      <w:proofErr w:type="spellEnd"/>
+      <w:r>
         <w:rPr>
           <w:sz w:val="28"/>
           <w:szCs w:val="28"/>
         </w:rPr>
-      </w:pPr>
+        <w:t xml:space="preserve"> (ABS) empêchent les freins de se bloquer pendant que le véhicule freine. Les freins sont actionnés par le conducteur dans des conditions de freinage normales. Lorsque le conducteur amène les roues à se bloquer pendant un freinage brusque ou sur des routes glissantes, le système antiblocage prend le relais. </w:t>
+      </w:r>
     </w:p>
     <w:p>
       <w:pPr>
@@ -2779,11 +2750,45 @@
           <w:szCs w:val="28"/>
         </w:rPr>
       </w:pPr>
-      <w:r>
+    </w:p>
+    <w:p>
+      <w:pPr>
+        <w:spacing w:before="0" w:after="0"/>
         <w:rPr>
           <w:sz w:val="28"/>
           <w:szCs w:val="28"/>
         </w:rPr>
+      </w:pPr>
+      <w:r>
+        <w:rPr>
+          <w:sz w:val="28"/>
+          <w:szCs w:val="28"/>
+        </w:rPr>
+        <w:t>L'ABS module la pression de la conduite de frein indépendamment de la force exercée sur la pédale afin de ramener la vitesse de la roue dans la plage de niveau de glissement requise pour une efficacité optimale du freinage. Des capteurs de vitesse de roue, un modulateur hydraulique et une unité de commande électronique constituent un système antiblocage.</w:t>
+      </w:r>
+    </w:p>
+    <w:p>
+      <w:pPr>
+        <w:spacing w:before="0" w:after="0"/>
+        <w:rPr>
+          <w:sz w:val="28"/>
+          <w:szCs w:val="28"/>
+        </w:rPr>
+      </w:pPr>
+    </w:p>
+    <w:p>
+      <w:pPr>
+        <w:spacing w:before="0" w:after="0"/>
+        <w:rPr>
+          <w:sz w:val="28"/>
+          <w:szCs w:val="28"/>
+        </w:rPr>
+      </w:pPr>
+      <w:r>
+        <w:rPr>
+          <w:sz w:val="28"/>
+          <w:szCs w:val="28"/>
+        </w:rPr>
         <w:t>Pour empêcher le blocage de la roue contrôlée, l'ABS dispose d'un système de contrôle à rétroaction qui module la pression de freinage en fonction de la décélération et de la vitesse angulaire de la roue. Lorsque la vitesse du véhicule tombe en dessous d'un seuil prédéterminé, le dispositif s'arrête.</w:t>
       </w:r>
     </w:p>
@@ -2856,7 +2861,20 @@
         <w:rPr>
           <w:shd w:val="clear" w:color="auto" w:fill="FFFFFF"/>
         </w:rPr>
-        <w:t>Modélisation du système de freinage antiblocage (ABS)</w:t>
+        <w:lastRenderedPageBreak/>
+        <w:t>Modélisation</w:t>
+      </w:r>
+      <w:r>
+        <w:rPr>
+          <w:shd w:val="clear" w:color="auto" w:fill="FFFFFF"/>
+        </w:rPr>
+        <w:t xml:space="preserve"> et simulation</w:t>
+      </w:r>
+      <w:r>
+        <w:rPr>
+          <w:shd w:val="clear" w:color="auto" w:fill="FFFFFF"/>
+        </w:rPr>
+        <w:t xml:space="preserve"> du système de freinage antiblocage (ABS)</w:t>
       </w:r>
       <w:r>
         <w:rPr>
@@ -3191,6 +3209,7 @@
       <w:pPr>
         <w:spacing w:before="0" w:after="0"/>
       </w:pPr>
+      <w:proofErr w:type="spellStart"/>
       <w:r>
         <w:t>F</w:t>
       </w:r>
@@ -3200,6 +3219,7 @@
         </w:rPr>
         <w:t>f</w:t>
       </w:r>
+      <w:proofErr w:type="spellEnd"/>
       <w:r>
         <w:t xml:space="preserve"> [N] - est la force de friction entre la roue et le sol</w:t>
       </w:r>
@@ -3643,11 +3663,14 @@
         <w:spacing w:before="0" w:after="0"/>
       </w:pPr>
       <w:r>
-        <w:lastRenderedPageBreak/>
         <w:t>Où</w:t>
       </w:r>
       <w:r>
-        <w:t xml:space="preserve"> v</w:t>
+        <w:t xml:space="preserve"> </w:t>
+      </w:r>
+      <w:proofErr w:type="spellStart"/>
+      <w:r>
+        <w:t>v</w:t>
       </w:r>
       <w:r>
         <w:rPr>
@@ -3655,6 +3678,7 @@
         </w:rPr>
         <w:t>v</w:t>
       </w:r>
+      <w:proofErr w:type="spellEnd"/>
       <w:r>
         <w:t xml:space="preserve"> [m/s] est la vitesse du véhicule.</w:t>
       </w:r>
@@ -3756,7 +3780,11 @@
         <w:spacing w:before="0" w:after="0"/>
       </w:pPr>
       <w:r>
-        <w:t>Lors du freinage, le conducteur applique un couple de freinage Tb [Nm] aux roues. La force de friction F</w:t>
+        <w:t xml:space="preserve">Lors du freinage, le conducteur applique un couple de freinage Tb [Nm] aux roues. La force de friction </w:t>
+      </w:r>
+      <w:proofErr w:type="spellStart"/>
+      <w:r>
+        <w:t>F</w:t>
       </w:r>
       <w:r>
         <w:rPr>
@@ -3764,8 +3792,13 @@
         </w:rPr>
         <w:t>f</w:t>
       </w:r>
-      <w:r>
-        <w:t>[N] entre la roue et la route crée un couple opposé avec le rayon de roue r</w:t>
+      <w:proofErr w:type="spellEnd"/>
+      <w:r>
+        <w:t xml:space="preserve">[N] entre la roue et la route crée un couple opposé avec le rayon de roue </w:t>
+      </w:r>
+      <w:proofErr w:type="spellStart"/>
+      <w:r>
+        <w:t>r</w:t>
       </w:r>
       <w:r>
         <w:rPr>
@@ -3773,6 +3806,7 @@
         </w:rPr>
         <w:t>w</w:t>
       </w:r>
+      <w:proofErr w:type="spellEnd"/>
       <w:r>
         <w:t>[m].</w:t>
       </w:r>
@@ -3891,14 +3925,27 @@
                       <w:r>
                         <w:t xml:space="preserve">Figure </w:t>
                       </w:r>
-                      <w:fldSimple w:instr=" SEQ Figure \* ARABIC ">
-                        <w:r>
-                          <w:rPr>
-                            <w:noProof/>
-                          </w:rPr>
-                          <w:t>2</w:t>
-                        </w:r>
-                      </w:fldSimple>
+                      <w:r>
+                        <w:fldChar w:fldCharType="begin"/>
+                      </w:r>
+                      <w:r>
+                        <w:instrText xml:space="preserve"> SEQ Figure \* ARABIC </w:instrText>
+                      </w:r>
+                      <w:r>
+                        <w:fldChar w:fldCharType="separate"/>
+                      </w:r>
+                      <w:r>
+                        <w:rPr>
+                          <w:noProof/>
+                        </w:rPr>
+                        <w:t>2</w:t>
+                      </w:r>
+                      <w:r>
+                        <w:rPr>
+                          <w:noProof/>
+                        </w:rPr>
+                        <w:fldChar w:fldCharType="end"/>
+                      </w:r>
                       <w:r>
                         <w:t xml:space="preserve">: </w:t>
                       </w:r>
@@ -4092,6 +4139,7 @@
       <w:pPr>
         <w:spacing w:before="0" w:after="0"/>
       </w:pPr>
+      <w:proofErr w:type="spellStart"/>
       <w:r>
         <w:t>J</w:t>
       </w:r>
@@ -4101,6 +4149,7 @@
         </w:rPr>
         <w:t>w</w:t>
       </w:r>
+      <w:proofErr w:type="spellEnd"/>
       <w:r>
         <w:t xml:space="preserve"> [kg</w:t>
       </w:r>
@@ -4115,6 +4164,7 @@
       <w:pPr>
         <w:spacing w:before="0" w:after="0"/>
       </w:pPr>
+      <w:proofErr w:type="spellStart"/>
       <w:r>
         <w:t>ω</w:t>
       </w:r>
@@ -4124,6 +4174,7 @@
         </w:rPr>
         <w:t>w</w:t>
       </w:r>
+      <w:proofErr w:type="spellEnd"/>
       <w:r>
         <w:t xml:space="preserve"> [rad/s] - est la vitesse angulaire de la roue</w:t>
       </w:r>
@@ -4230,22 +4281,22 @@
           <w:lang w:val="en-US"/>
         </w:rPr>
       </w:pPr>
-      <w:bookmarkStart w:id="7" w:name="_Toc60517349"/>
+      <w:bookmarkStart w:id="8" w:name="_Toc60517349"/>
+      <w:proofErr w:type="spellStart"/>
       <w:r>
         <w:rPr>
           <w:lang w:val="en-US"/>
         </w:rPr>
-        <w:t>Patinage des roues :</w:t>
-      </w:r>
-      <w:bookmarkEnd w:id="7"/>
-    </w:p>
-    <w:p>
-      <w:pPr>
-        <w:spacing w:before="0" w:after="0"/>
+        <w:t>Patinage</w:t>
+      </w:r>
+      <w:proofErr w:type="spellEnd"/>
+      <w:r>
         <w:rPr>
           <w:lang w:val="en-US"/>
         </w:rPr>
-      </w:pPr>
+        <w:t xml:space="preserve"> des roues :</w:t>
+      </w:r>
+      <w:bookmarkEnd w:id="8"/>
     </w:p>
     <w:p>
       <w:pPr>
@@ -4254,14 +4305,86 @@
           <w:lang w:val="en-US"/>
         </w:rPr>
       </w:pPr>
+    </w:p>
+    <w:p>
+      <w:pPr>
+        <w:spacing w:before="0" w:after="0"/>
+        <w:rPr>
+          <w:lang w:val="en-US"/>
+        </w:rPr>
+      </w:pPr>
       <w:r>
         <w:t xml:space="preserve">Le patinage des roues doit être géré par le système ABS autour d'un objectif idéal. </w:t>
       </w:r>
+      <w:proofErr w:type="spellStart"/>
       <w:r>
         <w:rPr>
           <w:lang w:val="en-US"/>
         </w:rPr>
-        <w:t>Cela permet de mesurer le patinage des roues comme :</w:t>
+        <w:t>Cela</w:t>
+      </w:r>
+      <w:proofErr w:type="spellEnd"/>
+      <w:r>
+        <w:rPr>
+          <w:lang w:val="en-US"/>
+        </w:rPr>
+        <w:t xml:space="preserve"> </w:t>
+      </w:r>
+      <w:proofErr w:type="spellStart"/>
+      <w:r>
+        <w:rPr>
+          <w:lang w:val="en-US"/>
+        </w:rPr>
+        <w:t>permet</w:t>
+      </w:r>
+      <w:proofErr w:type="spellEnd"/>
+      <w:r>
+        <w:rPr>
+          <w:lang w:val="en-US"/>
+        </w:rPr>
+        <w:t xml:space="preserve"> de </w:t>
+      </w:r>
+      <w:proofErr w:type="spellStart"/>
+      <w:r>
+        <w:rPr>
+          <w:lang w:val="en-US"/>
+        </w:rPr>
+        <w:t>mesurer</w:t>
+      </w:r>
+      <w:proofErr w:type="spellEnd"/>
+      <w:r>
+        <w:rPr>
+          <w:lang w:val="en-US"/>
+        </w:rPr>
+        <w:t xml:space="preserve"> le </w:t>
+      </w:r>
+      <w:proofErr w:type="spellStart"/>
+      <w:r>
+        <w:rPr>
+          <w:lang w:val="en-US"/>
+        </w:rPr>
+        <w:t>patinage</w:t>
+      </w:r>
+      <w:proofErr w:type="spellEnd"/>
+      <w:r>
+        <w:rPr>
+          <w:lang w:val="en-US"/>
+        </w:rPr>
+        <w:t xml:space="preserve"> des roues </w:t>
+      </w:r>
+      <w:proofErr w:type="spellStart"/>
+      <w:r>
+        <w:rPr>
+          <w:lang w:val="en-US"/>
+        </w:rPr>
+        <w:t>comme</w:t>
+      </w:r>
+      <w:proofErr w:type="spellEnd"/>
+      <w:r>
+        <w:rPr>
+          <w:lang w:val="en-US"/>
+        </w:rPr>
+        <w:t xml:space="preserve"> :</w:t>
       </w:r>
     </w:p>
     <w:p>
@@ -4328,6 +4451,7 @@
       <w:r>
         <w:t xml:space="preserve"> </w:t>
       </w:r>
+      <w:proofErr w:type="spellStart"/>
       <w:r>
         <w:t>ω</w:t>
       </w:r>
@@ -4337,6 +4461,7 @@
         </w:rPr>
         <w:t>v</w:t>
       </w:r>
+      <w:proofErr w:type="spellEnd"/>
       <w:r>
         <w:t xml:space="preserve"> [rad/s] est la vitesse angulaire équivalente du véhicule, égale à</w:t>
       </w:r>
@@ -4434,7 +4559,11 @@
         <w:t>Où</w:t>
       </w:r>
       <w:r>
-        <w:t xml:space="preserve"> v</w:t>
+        <w:t xml:space="preserve"> </w:t>
+      </w:r>
+      <w:proofErr w:type="spellStart"/>
+      <w:r>
+        <w:t>v</w:t>
       </w:r>
       <w:r>
         <w:rPr>
@@ -4442,6 +4571,7 @@
         </w:rPr>
         <w:t>v</w:t>
       </w:r>
+      <w:proofErr w:type="spellEnd"/>
       <w:r>
         <w:t xml:space="preserve"> [m/s] est la vitesse du véhicule.</w:t>
       </w:r>
@@ -4455,11 +4585,11 @@
       <w:pPr>
         <w:pStyle w:val="Heading2"/>
       </w:pPr>
-      <w:bookmarkStart w:id="8" w:name="_Toc60517350"/>
+      <w:bookmarkStart w:id="9" w:name="_Toc60517350"/>
       <w:r>
         <w:t>Coefficient de frottement</w:t>
       </w:r>
-      <w:bookmarkEnd w:id="8"/>
+      <w:bookmarkEnd w:id="9"/>
     </w:p>
     <w:p>
       <w:pPr>
@@ -4582,7 +4712,7 @@
                                 <w:sz w:val="24"/>
                               </w:rPr>
                             </w:pPr>
-                            <w:bookmarkStart w:id="9" w:name="_Toc60517474"/>
+                            <w:bookmarkStart w:id="10" w:name="_Toc60517474"/>
                             <w:r>
                               <w:t xml:space="preserve">Figure </w:t>
                             </w:r>
@@ -4613,7 +4743,7 @@
                             <w:r>
                               <w:t>Zone de stabilité du coefficient de frottement</w:t>
                             </w:r>
-                            <w:bookmarkEnd w:id="9"/>
+                            <w:bookmarkEnd w:id="10"/>
                           </w:p>
                         </w:txbxContent>
                       </wps:txbx>
@@ -4648,14 +4778,27 @@
                       <w:r>
                         <w:t xml:space="preserve">Figure </w:t>
                       </w:r>
-                      <w:fldSimple w:instr=" SEQ Figure \* ARABIC ">
-                        <w:r>
-                          <w:rPr>
-                            <w:noProof/>
-                          </w:rPr>
-                          <w:t>3</w:t>
-                        </w:r>
-                      </w:fldSimple>
+                      <w:r>
+                        <w:fldChar w:fldCharType="begin"/>
+                      </w:r>
+                      <w:r>
+                        <w:instrText xml:space="preserve"> SEQ Figure \* ARABIC </w:instrText>
+                      </w:r>
+                      <w:r>
+                        <w:fldChar w:fldCharType="separate"/>
+                      </w:r>
+                      <w:r>
+                        <w:rPr>
+                          <w:noProof/>
+                        </w:rPr>
+                        <w:t>3</w:t>
+                      </w:r>
+                      <w:r>
+                        <w:rPr>
+                          <w:noProof/>
+                        </w:rPr>
+                        <w:fldChar w:fldCharType="end"/>
+                      </w:r>
                       <w:r>
                         <w:t xml:space="preserve">: </w:t>
                       </w:r>
@@ -4988,6 +5131,7 @@
     </w:p>
     <w:p>
       <w:pPr>
+        <w:keepNext/>
         <w:spacing w:before="0" w:after="0"/>
       </w:pPr>
       <w:r>
@@ -5033,6 +5177,45 @@
     </w:p>
     <w:p>
       <w:pPr>
+        <w:pStyle w:val="Caption"/>
+        <w:jc w:val="center"/>
+      </w:pPr>
+      <w:r>
+        <w:t xml:space="preserve">Figure </w:t>
+      </w:r>
+      <w:r>
+        <w:fldChar w:fldCharType="begin"/>
+      </w:r>
+      <w:r>
+        <w:instrText xml:space="preserve"> SEQ Figure \* ARABIC </w:instrText>
+      </w:r>
+      <w:r>
+        <w:fldChar w:fldCharType="separate"/>
+      </w:r>
+      <w:r>
+        <w:rPr>
+          <w:noProof/>
+        </w:rPr>
+        <w:t>4</w:t>
+      </w:r>
+      <w:r>
+        <w:rPr>
+          <w:noProof/>
+        </w:rPr>
+        <w:fldChar w:fldCharType="end"/>
+      </w:r>
+      <w:r>
+        <w:t xml:space="preserve">:representation du coefficient de </w:t>
+      </w:r>
+      <w:r>
+        <w:rPr>
+          <w:noProof/>
+        </w:rPr>
+        <w:t>frottement des differents cas</w:t>
+      </w:r>
+    </w:p>
+    <w:p>
+      <w:pPr>
         <w:spacing w:before="0" w:after="0"/>
       </w:pPr>
     </w:p>
@@ -5090,7 +5273,7 @@
         <w:pStyle w:val="Caption"/>
         <w:jc w:val="center"/>
       </w:pPr>
-      <w:bookmarkStart w:id="10" w:name="_Toc60517475"/>
+      <w:bookmarkStart w:id="12" w:name="_Toc60517475"/>
       <w:r>
         <w:t xml:space="preserve">Figure </w:t>
       </w:r>
@@ -5098,6 +5281,186 @@
         <w:fldChar w:fldCharType="begin"/>
       </w:r>
       <w:r>
+        <w:instrText xml:space="preserve"> SEQ Fig</w:instrText>
+      </w:r>
+      <w:r>
+        <w:instrText xml:space="preserve">ure \* ARABIC </w:instrText>
+      </w:r>
+      <w:r>
+        <w:fldChar w:fldCharType="separate"/>
+      </w:r>
+      <w:r>
+        <w:rPr>
+          <w:noProof/>
+        </w:rPr>
+        <w:t>5</w:t>
+      </w:r>
+      <w:r>
+        <w:rPr>
+          <w:noProof/>
+        </w:rPr>
+        <w:fldChar w:fldCharType="end"/>
+      </w:r>
+      <w:r>
+        <w:t>:</w:t>
+      </w:r>
+      <w:r>
+        <w:t xml:space="preserve"> Coefficient de frottement pour différents types de routes</w:t>
+      </w:r>
+      <w:bookmarkEnd w:id="12"/>
+    </w:p>
+    <w:p>
+      <w:pPr>
+        <w:spacing w:before="0" w:after="0"/>
+      </w:pPr>
+    </w:p>
+    <w:p>
+      <w:pPr>
+        <w:spacing w:before="0" w:after="0"/>
+      </w:pPr>
+      <w:r>
+        <w:t>On peut voir dans l</w:t>
+      </w:r>
+      <w:r>
+        <w:t>’image</w:t>
+      </w:r>
+      <w:r>
+        <w:t xml:space="preserve"> ci-dessus que la valeur </w:t>
+      </w:r>
+      <w:r>
+        <w:t>maximale</w:t>
+      </w:r>
+      <w:r>
+        <w:t xml:space="preserve"> du coefficient de frottement pour un chemin couvert de neige ou de glace diminue considérablement. </w:t>
+      </w:r>
+    </w:p>
+    <w:p>
+      <w:pPr>
+        <w:spacing w:before="0" w:after="0"/>
+      </w:pPr>
+    </w:p>
+    <w:p>
+      <w:pPr>
+        <w:spacing w:before="0" w:after="0"/>
+      </w:pPr>
+    </w:p>
+    <w:p>
+      <w:pPr>
+        <w:spacing w:before="0" w:after="0"/>
+      </w:pPr>
+    </w:p>
+    <w:p>
+      <w:pPr>
+        <w:spacing w:before="0" w:after="0"/>
+      </w:pPr>
+    </w:p>
+    <w:p>
+      <w:pPr>
+        <w:spacing w:before="0" w:after="0"/>
+      </w:pPr>
+    </w:p>
+    <w:p>
+      <w:pPr>
+        <w:pStyle w:val="Heading1"/>
+        <w:rPr>
+          <w:shd w:val="clear" w:color="auto" w:fill="FFFFFF"/>
+        </w:rPr>
+      </w:pPr>
+      <w:r>
+        <w:rPr>
+          <w:shd w:val="clear" w:color="auto" w:fill="FFFFFF"/>
+        </w:rPr>
+        <w:lastRenderedPageBreak/>
+        <w:t>Simul</w:t>
+      </w:r>
+      <w:r>
+        <w:rPr>
+          <w:shd w:val="clear" w:color="auto" w:fill="FFFFFF"/>
+        </w:rPr>
+        <w:t>ation du système de freinage antiblocage (ABS)</w:t>
+      </w:r>
+      <w:r>
+        <w:rPr>
+          <w:shd w:val="clear" w:color="auto" w:fill="FFFFFF"/>
+        </w:rPr>
+        <w:t xml:space="preserve"> :</w:t>
+      </w:r>
+    </w:p>
+    <w:p>
+      <w:r>
+        <w:t>Apres la modélisation du système ABS on est arrivé au stade de simulation on utilisant la programmation graphique avec Simulink , voilà le schéma final :</w:t>
+      </w:r>
+    </w:p>
+    <w:p>
+      <w:pPr>
+        <w:keepNext/>
+      </w:pPr>
+      <w:r>
+        <w:rPr>
+          <w:noProof/>
+        </w:rPr>
+        <w:drawing>
+          <wp:inline distT="0" distB="0" distL="0" distR="0" wp14:anchorId="3E067B58" wp14:editId="4CB74599">
+            <wp:extent cx="5760720" cy="2263775"/>
+            <wp:effectExtent l="0" t="0" r="0" b="3175"/>
+            <wp:docPr id="29" name="Picture 29"/>
+            <wp:cNvGraphicFramePr>
+              <a:graphicFrameLocks xmlns:a="http://schemas.openxmlformats.org/drawingml/2006/main" noChangeAspect="1"/>
+            </wp:cNvGraphicFramePr>
+            <a:graphic xmlns:a="http://schemas.openxmlformats.org/drawingml/2006/main">
+              <a:graphicData uri="http://schemas.openxmlformats.org/drawingml/2006/picture">
+                <pic:pic xmlns:pic="http://schemas.openxmlformats.org/drawingml/2006/picture">
+                  <pic:nvPicPr>
+                    <pic:cNvPr id="0" name="Picture 9"/>
+                    <pic:cNvPicPr>
+                      <a:picLocks noChangeAspect="1" noChangeArrowheads="1"/>
+                    </pic:cNvPicPr>
+                  </pic:nvPicPr>
+                  <pic:blipFill>
+                    <a:blip r:embed="rId30">
+                      <a:extLst>
+                        <a:ext uri="{28A0092B-C50C-407E-A947-70E740481C1C}">
+                          <a14:useLocalDpi xmlns:a14="http://schemas.microsoft.com/office/drawing/2010/main" val="0"/>
+                        </a:ext>
+                      </a:extLst>
+                    </a:blip>
+                    <a:srcRect/>
+                    <a:stretch>
+                      <a:fillRect/>
+                    </a:stretch>
+                  </pic:blipFill>
+                  <pic:spPr bwMode="auto">
+                    <a:xfrm>
+                      <a:off x="0" y="0"/>
+                      <a:ext cx="5760720" cy="2263775"/>
+                    </a:xfrm>
+                    <a:prstGeom prst="rect">
+                      <a:avLst/>
+                    </a:prstGeom>
+                    <a:noFill/>
+                    <a:ln>
+                      <a:noFill/>
+                    </a:ln>
+                  </pic:spPr>
+                </pic:pic>
+              </a:graphicData>
+            </a:graphic>
+          </wp:inline>
+        </w:drawing>
+      </w:r>
+    </w:p>
+    <w:p>
+      <w:pPr>
+        <w:pStyle w:val="Caption"/>
+        <w:jc w:val="center"/>
+      </w:pPr>
+      <w:r>
+        <w:t xml:space="preserve">Figure </w:t>
+      </w:r>
+      <w:r>
+        <w:fldChar w:fldCharType="begin"/>
+      </w:r>
+      <w:r>
         <w:instrText xml:space="preserve"> SEQ Figure \* ARABIC </w:instrText>
       </w:r>
       <w:r>
@@ -5107,7 +5470,7 @@
         <w:rPr>
           <w:noProof/>
         </w:rPr>
-        <w:t>4</w:t>
+        <w:t>6</w:t>
       </w:r>
       <w:r>
         <w:rPr>
@@ -5116,73 +5479,689 @@
         <w:fldChar w:fldCharType="end"/>
       </w:r>
       <w:r>
-        <w:t>:</w:t>
-      </w:r>
-      <w:r>
-        <w:t xml:space="preserve"> Coefficient de frottement pour différents types de routes</w:t>
-      </w:r>
-      <w:bookmarkEnd w:id="10"/>
-    </w:p>
-    <w:p>
-      <w:pPr>
-        <w:spacing w:before="0" w:after="0"/>
-      </w:pPr>
-    </w:p>
-    <w:p>
-      <w:pPr>
-        <w:spacing w:before="0" w:after="0"/>
-      </w:pPr>
-      <w:r>
-        <w:t>On peut voir dans l</w:t>
-      </w:r>
-      <w:r>
-        <w:t>’image</w:t>
-      </w:r>
-      <w:r>
-        <w:t xml:space="preserve"> ci-dessus que la valeur </w:t>
-      </w:r>
-      <w:r>
-        <w:t>maximale</w:t>
-      </w:r>
-      <w:r>
-        <w:t xml:space="preserve"> du coefficient de frottement pour un chemin couvert de neige ou de glace diminue considérablement. </w:t>
-      </w:r>
-    </w:p>
-    <w:p>
-      <w:pPr>
-        <w:spacing w:before="0" w:after="0"/>
-      </w:pPr>
-    </w:p>
-    <w:p>
-      <w:pPr>
-        <w:spacing w:before="0" w:after="0"/>
-      </w:pPr>
-    </w:p>
-    <w:p>
-      <w:pPr>
-        <w:pStyle w:val="Heading1"/>
-        <w:rPr>
-          <w:shd w:val="clear" w:color="auto" w:fill="FFFFFF"/>
-        </w:rPr>
-      </w:pPr>
-      <w:r>
-        <w:rPr>
-          <w:shd w:val="clear" w:color="auto" w:fill="FFFFFF"/>
-        </w:rPr>
-        <w:t>Simul</w:t>
-      </w:r>
-      <w:r>
-        <w:rPr>
-          <w:shd w:val="clear" w:color="auto" w:fill="FFFFFF"/>
-        </w:rPr>
-        <w:t>ation du système de freinage antiblocage (ABS)</w:t>
-      </w:r>
-      <w:r>
-        <w:rPr>
-          <w:shd w:val="clear" w:color="auto" w:fill="FFFFFF"/>
-        </w:rPr>
-        <w:t xml:space="preserve"> :</w:t>
-      </w:r>
+        <w:t xml:space="preserve"> : schéma global du système ABS</w:t>
+      </w:r>
+    </w:p>
+    <w:p>
+      <w:pPr>
+        <w:spacing w:before="0" w:after="0"/>
+      </w:pPr>
+      <w:proofErr w:type="spellStart"/>
+      <w:r>
+        <w:t>Voila</w:t>
+      </w:r>
+      <w:proofErr w:type="spellEnd"/>
+      <w:r>
+        <w:t xml:space="preserve"> les résultat qu’on a obtenue :</w:t>
+      </w:r>
+    </w:p>
+    <w:p>
+      <w:pPr>
+        <w:keepNext/>
+      </w:pPr>
+      <w:r>
+        <w:rPr>
+          <w:noProof/>
+        </w:rPr>
+        <w:drawing>
+          <wp:inline distT="0" distB="0" distL="0" distR="0" wp14:anchorId="5984DCE8" wp14:editId="113BA93B">
+            <wp:extent cx="5760720" cy="3239135"/>
+            <wp:effectExtent l="0" t="0" r="0" b="0"/>
+            <wp:docPr id="27" name="Picture 27"/>
+            <wp:cNvGraphicFramePr>
+              <a:graphicFrameLocks xmlns:a="http://schemas.openxmlformats.org/drawingml/2006/main" noChangeAspect="1"/>
+            </wp:cNvGraphicFramePr>
+            <a:graphic xmlns:a="http://schemas.openxmlformats.org/drawingml/2006/main">
+              <a:graphicData uri="http://schemas.openxmlformats.org/drawingml/2006/picture">
+                <pic:pic xmlns:pic="http://schemas.openxmlformats.org/drawingml/2006/picture">
+                  <pic:nvPicPr>
+                    <pic:cNvPr id="0" name="Picture 1"/>
+                    <pic:cNvPicPr>
+                      <a:picLocks noChangeAspect="1" noChangeArrowheads="1"/>
+                    </pic:cNvPicPr>
+                  </pic:nvPicPr>
+                  <pic:blipFill>
+                    <a:blip r:embed="rId31">
+                      <a:extLst>
+                        <a:ext uri="{28A0092B-C50C-407E-A947-70E740481C1C}">
+                          <a14:useLocalDpi xmlns:a14="http://schemas.microsoft.com/office/drawing/2010/main" val="0"/>
+                        </a:ext>
+                      </a:extLst>
+                    </a:blip>
+                    <a:srcRect/>
+                    <a:stretch>
+                      <a:fillRect/>
+                    </a:stretch>
+                  </pic:blipFill>
+                  <pic:spPr bwMode="auto">
+                    <a:xfrm>
+                      <a:off x="0" y="0"/>
+                      <a:ext cx="5760720" cy="3239135"/>
+                    </a:xfrm>
+                    <a:prstGeom prst="rect">
+                      <a:avLst/>
+                    </a:prstGeom>
+                    <a:noFill/>
+                    <a:ln>
+                      <a:noFill/>
+                    </a:ln>
+                  </pic:spPr>
+                </pic:pic>
+              </a:graphicData>
+            </a:graphic>
+          </wp:inline>
+        </w:drawing>
+      </w:r>
+    </w:p>
+    <w:p>
+      <w:pPr>
+        <w:pStyle w:val="Caption"/>
+        <w:jc w:val="center"/>
+        <w:rPr>
+          <w:color w:val="auto"/>
+          <w:sz w:val="22"/>
+        </w:rPr>
+      </w:pPr>
+      <w:r>
+        <w:t xml:space="preserve">Figure </w:t>
+      </w:r>
+      <w:r>
+        <w:fldChar w:fldCharType="begin"/>
+      </w:r>
+      <w:r>
+        <w:instrText xml:space="preserve"> SEQ Figure \* ARABIC </w:instrText>
+      </w:r>
+      <w:r>
+        <w:fldChar w:fldCharType="separate"/>
+      </w:r>
+      <w:r>
+        <w:rPr>
+          <w:noProof/>
+        </w:rPr>
+        <w:t>7</w:t>
+      </w:r>
+      <w:r>
+        <w:rPr>
+          <w:noProof/>
+        </w:rPr>
+        <w:fldChar w:fldCharType="end"/>
+      </w:r>
+      <w:r>
+        <w:t xml:space="preserve"> : graphe de vitesse de la roue</w:t>
+      </w:r>
+    </w:p>
+    <w:p>
+      <w:r>
+        <w:t xml:space="preserve">on peut facilement </w:t>
+      </w:r>
+      <w:r>
+        <w:t>contrôler</w:t>
+      </w:r>
+      <w:r>
+        <w:t xml:space="preserve"> la voiture </w:t>
+      </w:r>
+      <w:r>
+        <w:t>parce que</w:t>
+      </w:r>
+      <w:r>
+        <w:t xml:space="preserve"> la vitesse de la roue ça sera jamais zéro lors de la situation  du freinage. </w:t>
+      </w:r>
+    </w:p>
+    <w:p>
+      <w:pPr>
+        <w:keepNext/>
+        <w:tabs>
+          <w:tab w:val="left" w:pos="5403"/>
+        </w:tabs>
+      </w:pPr>
+      <w:r>
+        <w:rPr>
+          <w:noProof/>
+        </w:rPr>
+        <w:lastRenderedPageBreak/>
+        <w:drawing>
+          <wp:inline distT="0" distB="0" distL="0" distR="0" wp14:anchorId="591B89E5" wp14:editId="5360145A">
+            <wp:extent cx="5760720" cy="3239135"/>
+            <wp:effectExtent l="0" t="0" r="0" b="0"/>
+            <wp:docPr id="26" name="Picture 26"/>
+            <wp:cNvGraphicFramePr>
+              <a:graphicFrameLocks xmlns:a="http://schemas.openxmlformats.org/drawingml/2006/main" noChangeAspect="1"/>
+            </wp:cNvGraphicFramePr>
+            <a:graphic xmlns:a="http://schemas.openxmlformats.org/drawingml/2006/main">
+              <a:graphicData uri="http://schemas.openxmlformats.org/drawingml/2006/picture">
+                <pic:pic xmlns:pic="http://schemas.openxmlformats.org/drawingml/2006/picture">
+                  <pic:nvPicPr>
+                    <pic:cNvPr id="0" name="Picture 2"/>
+                    <pic:cNvPicPr>
+                      <a:picLocks noChangeAspect="1" noChangeArrowheads="1"/>
+                    </pic:cNvPicPr>
+                  </pic:nvPicPr>
+                  <pic:blipFill>
+                    <a:blip r:embed="rId32">
+                      <a:extLst>
+                        <a:ext uri="{28A0092B-C50C-407E-A947-70E740481C1C}">
+                          <a14:useLocalDpi xmlns:a14="http://schemas.microsoft.com/office/drawing/2010/main" val="0"/>
+                        </a:ext>
+                      </a:extLst>
+                    </a:blip>
+                    <a:srcRect/>
+                    <a:stretch>
+                      <a:fillRect/>
+                    </a:stretch>
+                  </pic:blipFill>
+                  <pic:spPr bwMode="auto">
+                    <a:xfrm>
+                      <a:off x="0" y="0"/>
+                      <a:ext cx="5760720" cy="3239135"/>
+                    </a:xfrm>
+                    <a:prstGeom prst="rect">
+                      <a:avLst/>
+                    </a:prstGeom>
+                    <a:noFill/>
+                    <a:ln>
+                      <a:noFill/>
+                    </a:ln>
+                  </pic:spPr>
+                </pic:pic>
+              </a:graphicData>
+            </a:graphic>
+          </wp:inline>
+        </w:drawing>
+      </w:r>
+    </w:p>
+    <w:p>
+      <w:pPr>
+        <w:pStyle w:val="Caption"/>
+        <w:jc w:val="center"/>
+      </w:pPr>
+      <w:r>
+        <w:t xml:space="preserve">Figure </w:t>
+      </w:r>
+      <w:r>
+        <w:fldChar w:fldCharType="begin"/>
+      </w:r>
+      <w:r>
+        <w:instrText xml:space="preserve"> SEQ Figure \* ARABIC </w:instrText>
+      </w:r>
+      <w:r>
+        <w:fldChar w:fldCharType="separate"/>
+      </w:r>
+      <w:r>
+        <w:rPr>
+          <w:noProof/>
+        </w:rPr>
+        <w:t>8</w:t>
+      </w:r>
+      <w:r>
+        <w:rPr>
+          <w:noProof/>
+        </w:rPr>
+        <w:fldChar w:fldCharType="end"/>
+      </w:r>
+      <w:r>
+        <w:t xml:space="preserve">: graphe de la vitesse de la vitesse angulaire du </w:t>
+      </w:r>
+      <w:r>
+        <w:t>véhicule</w:t>
+      </w:r>
+    </w:p>
+    <w:p>
+      <w:pPr>
+        <w:tabs>
+          <w:tab w:val="left" w:pos="5403"/>
+        </w:tabs>
+      </w:pPr>
+      <w:r>
+        <w:t>Ce graphe nous montre que la vitesse de la voiture décroit lentement .</w:t>
+      </w:r>
+    </w:p>
+    <w:p>
+      <w:pPr>
+        <w:tabs>
+          <w:tab w:val="left" w:pos="5403"/>
+        </w:tabs>
+      </w:pPr>
+      <w:r>
+        <w:rPr>
+          <w:noProof/>
+        </w:rPr>
+        <mc:AlternateContent>
+          <mc:Choice Requires="wps">
+            <w:drawing>
+              <wp:anchor distT="0" distB="0" distL="114300" distR="114300" simplePos="0" relativeHeight="251683840" behindDoc="0" locked="0" layoutInCell="1" allowOverlap="1" wp14:anchorId="471E7EE8" wp14:editId="18383B57">
+                <wp:simplePos x="0" y="0"/>
+                <wp:positionH relativeFrom="column">
+                  <wp:posOffset>-4445</wp:posOffset>
+                </wp:positionH>
+                <wp:positionV relativeFrom="paragraph">
+                  <wp:posOffset>3503930</wp:posOffset>
+                </wp:positionV>
+                <wp:extent cx="5760720" cy="635"/>
+                <wp:effectExtent l="0" t="0" r="0" b="0"/>
+                <wp:wrapSquare wrapText="bothSides"/>
+                <wp:docPr id="28" name="Text Box 28"/>
+                <wp:cNvGraphicFramePr/>
+                <a:graphic xmlns:a="http://schemas.openxmlformats.org/drawingml/2006/main">
+                  <a:graphicData uri="http://schemas.microsoft.com/office/word/2010/wordprocessingShape">
+                    <wps:wsp>
+                      <wps:cNvSpPr txBox="1"/>
+                      <wps:spPr>
+                        <a:xfrm>
+                          <a:off x="0" y="0"/>
+                          <a:ext cx="5760720" cy="635"/>
+                        </a:xfrm>
+                        <a:prstGeom prst="rect">
+                          <a:avLst/>
+                        </a:prstGeom>
+                        <a:solidFill>
+                          <a:prstClr val="white"/>
+                        </a:solidFill>
+                        <a:ln>
+                          <a:noFill/>
+                        </a:ln>
+                      </wps:spPr>
+                      <wps:txbx>
+                        <w:txbxContent>
+                          <w:p>
+                            <w:pPr>
+                              <w:pStyle w:val="Caption"/>
+                              <w:jc w:val="center"/>
+                              <w:rPr>
+                                <w:noProof/>
+                                <w:color w:val="3B3838" w:themeColor="background2" w:themeShade="40"/>
+                                <w:sz w:val="24"/>
+                              </w:rPr>
+                            </w:pPr>
+                            <w:r>
+                              <w:t xml:space="preserve">Figure </w:t>
+                            </w:r>
+                            <w:r>
+                              <w:fldChar w:fldCharType="begin"/>
+                            </w:r>
+                            <w:r>
+                              <w:instrText xml:space="preserve"> SEQ Figure \* ARABIC </w:instrText>
+                            </w:r>
+                            <w:r>
+                              <w:fldChar w:fldCharType="separate"/>
+                            </w:r>
+                            <w:r>
+                              <w:rPr>
+                                <w:noProof/>
+                              </w:rPr>
+                              <w:t>9</w:t>
+                            </w:r>
+                            <w:r>
+                              <w:rPr>
+                                <w:noProof/>
+                              </w:rPr>
+                              <w:fldChar w:fldCharType="end"/>
+                            </w:r>
+                            <w:r>
+                              <w:t xml:space="preserve"> : graphe </w:t>
+                            </w:r>
+                            <w:r>
+                              <w:t>représentant</w:t>
+                            </w:r>
+                            <w:r>
+                              <w:t xml:space="preserve"> la distance parcourue avant l'</w:t>
+                            </w:r>
+                            <w:r>
+                              <w:t>arrêt</w:t>
+                            </w:r>
+                            <w:r>
+                              <w:t xml:space="preserve"> du </w:t>
+                            </w:r>
+                            <w:r>
+                              <w:t>véhicule</w:t>
+                            </w:r>
+                          </w:p>
+                        </w:txbxContent>
+                      </wps:txbx>
+                      <wps:bodyPr rot="0" spcFirstLastPara="0" vertOverflow="overflow" horzOverflow="overflow" vert="horz" wrap="square" lIns="0" tIns="0" rIns="0" bIns="0" numCol="1" spcCol="0" rtlCol="0" fromWordArt="0" anchor="t" anchorCtr="0" forceAA="0" compatLnSpc="1">
+                        <a:prstTxWarp prst="textNoShape">
+                          <a:avLst/>
+                        </a:prstTxWarp>
+                        <a:spAutoFit/>
+                      </wps:bodyPr>
+                    </wps:wsp>
+                  </a:graphicData>
+                </a:graphic>
+              </wp:anchor>
+            </w:drawing>
+          </mc:Choice>
+          <mc:Fallback>
+            <w:pict>
+              <v:shape w14:anchorId="471E7EE8" id="Text Box 28" o:spid="_x0000_s1030" type="#_x0000_t202" style="position:absolute;margin-left:-.35pt;margin-top:275.9pt;width:453.6pt;height:.05pt;z-index:251683840;visibility:visible;mso-wrap-style:square;mso-wrap-distance-left:9pt;mso-wrap-distance-top:0;mso-wrap-distance-right:9pt;mso-wrap-distance-bottom:0;mso-position-horizontal:absolute;mso-position-horizontal-relative:text;mso-position-vertical:absolute;mso-position-vertical-relative:text;v-text-anchor:top" o:gfxdata="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" stroked="f">
+                <v:textbox style="mso-fit-shape-to-text:t" inset="0,0,0,0">
+                  <w:txbxContent>
+                    <w:p>
+                      <w:pPr>
+                        <w:pStyle w:val="Caption"/>
+                        <w:jc w:val="center"/>
+                        <w:rPr>
+                          <w:noProof/>
+                          <w:color w:val="3B3838" w:themeColor="background2" w:themeShade="40"/>
+                          <w:sz w:val="24"/>
+                        </w:rPr>
+                      </w:pPr>
+                      <w:r>
+                        <w:t xml:space="preserve">Figure </w:t>
+                      </w:r>
+                      <w:r>
+                        <w:fldChar w:fldCharType="begin"/>
+                      </w:r>
+                      <w:r>
+                        <w:instrText xml:space="preserve"> SEQ Figure \* ARABIC </w:instrText>
+                      </w:r>
+                      <w:r>
+                        <w:fldChar w:fldCharType="separate"/>
+                      </w:r>
+                      <w:r>
+                        <w:rPr>
+                          <w:noProof/>
+                        </w:rPr>
+                        <w:t>9</w:t>
+                      </w:r>
+                      <w:r>
+                        <w:rPr>
+                          <w:noProof/>
+                        </w:rPr>
+                        <w:fldChar w:fldCharType="end"/>
+                      </w:r>
+                      <w:r>
+                        <w:t xml:space="preserve"> : graphe </w:t>
+                      </w:r>
+                      <w:r>
+                        <w:t>représentant</w:t>
+                      </w:r>
+                      <w:r>
+                        <w:t xml:space="preserve"> la distance parcourue avant l'</w:t>
+                      </w:r>
+                      <w:r>
+                        <w:t>arrêt</w:t>
+                      </w:r>
+                      <w:r>
+                        <w:t xml:space="preserve"> du </w:t>
+                      </w:r>
+                      <w:r>
+                        <w:t>véhicule</w:t>
+                      </w:r>
+                    </w:p>
+                  </w:txbxContent>
+                </v:textbox>
+                <w10:wrap type="square"/>
+              </v:shape>
+            </w:pict>
+          </mc:Fallback>
+        </mc:AlternateContent>
+      </w:r>
+      <w:r>
+        <w:rPr>
+          <w:noProof/>
+        </w:rPr>
+        <w:drawing>
+          <wp:anchor distT="0" distB="0" distL="114300" distR="114300" simplePos="0" relativeHeight="251681792" behindDoc="0" locked="0" layoutInCell="1" allowOverlap="1" wp14:anchorId="1085F953" wp14:editId="6D97207F">
+            <wp:simplePos x="0" y="0"/>
+            <wp:positionH relativeFrom="column">
+              <wp:posOffset>-4445</wp:posOffset>
+            </wp:positionH>
+            <wp:positionV relativeFrom="paragraph">
+              <wp:posOffset>207645</wp:posOffset>
+            </wp:positionV>
+            <wp:extent cx="5760720" cy="3239135"/>
+            <wp:effectExtent l="0" t="0" r="0" b="0"/>
+            <wp:wrapSquare wrapText="bothSides"/>
+            <wp:docPr id="24" name="Picture 24"/>
+            <wp:cNvGraphicFramePr>
+              <a:graphicFrameLocks xmlns:a="http://schemas.openxmlformats.org/drawingml/2006/main" noChangeAspect="1"/>
+            </wp:cNvGraphicFramePr>
+            <a:graphic xmlns:a="http://schemas.openxmlformats.org/drawingml/2006/main">
+              <a:graphicData uri="http://schemas.openxmlformats.org/drawingml/2006/picture">
+                <pic:pic xmlns:pic="http://schemas.openxmlformats.org/drawingml/2006/picture">
+                  <pic:nvPicPr>
+                    <pic:cNvPr id="0" name="Picture 3"/>
+                    <pic:cNvPicPr>
+                      <a:picLocks noChangeAspect="1" noChangeArrowheads="1"/>
+                    </pic:cNvPicPr>
+                  </pic:nvPicPr>
+                  <pic:blipFill>
+                    <a:blip r:embed="rId33">
+                      <a:extLst>
+                        <a:ext uri="{28A0092B-C50C-407E-A947-70E740481C1C}">
+                          <a14:useLocalDpi xmlns:a14="http://schemas.microsoft.com/office/drawing/2010/main" val="0"/>
+                        </a:ext>
+                      </a:extLst>
+                    </a:blip>
+                    <a:srcRect/>
+                    <a:stretch>
+                      <a:fillRect/>
+                    </a:stretch>
+                  </pic:blipFill>
+                  <pic:spPr bwMode="auto">
+                    <a:xfrm>
+                      <a:off x="0" y="0"/>
+                      <a:ext cx="5760720" cy="3239135"/>
+                    </a:xfrm>
+                    <a:prstGeom prst="rect">
+                      <a:avLst/>
+                    </a:prstGeom>
+                    <a:noFill/>
+                    <a:ln>
+                      <a:noFill/>
+                    </a:ln>
+                  </pic:spPr>
+                </pic:pic>
+              </a:graphicData>
+            </a:graphic>
+          </wp:anchor>
+        </w:drawing>
+      </w:r>
+    </w:p>
+    <w:p/>
+    <w:p>
+      <w:r>
+        <w:t xml:space="preserve">Ce graphe </w:t>
+      </w:r>
+      <w:proofErr w:type="spellStart"/>
+      <w:r>
+        <w:t>la</w:t>
+      </w:r>
+      <w:proofErr w:type="spellEnd"/>
+      <w:r>
+        <w:t xml:space="preserve"> nous montre la distance que on a traversé avant que la voiture arrête. </w:t>
+      </w:r>
+    </w:p>
+    <w:p>
+      <w:pPr>
+        <w:keepNext/>
+      </w:pPr>
+      <w:r>
+        <w:rPr>
+          <w:noProof/>
+        </w:rPr>
+        <w:lastRenderedPageBreak/>
+        <w:drawing>
+          <wp:inline distT="0" distB="0" distL="0" distR="0" wp14:anchorId="7EBAA48A" wp14:editId="1C9DD7EE">
+            <wp:extent cx="5760720" cy="3239135"/>
+            <wp:effectExtent l="0" t="0" r="0" b="0"/>
+            <wp:docPr id="5" name="Picture 5"/>
+            <wp:cNvGraphicFramePr>
+              <a:graphicFrameLocks xmlns:a="http://schemas.openxmlformats.org/drawingml/2006/main" noChangeAspect="1"/>
+            </wp:cNvGraphicFramePr>
+            <a:graphic xmlns:a="http://schemas.openxmlformats.org/drawingml/2006/main">
+              <a:graphicData uri="http://schemas.openxmlformats.org/drawingml/2006/picture">
+                <pic:pic xmlns:pic="http://schemas.openxmlformats.org/drawingml/2006/picture">
+                  <pic:nvPicPr>
+                    <pic:cNvPr id="0" name="Picture 4"/>
+                    <pic:cNvPicPr>
+                      <a:picLocks noChangeAspect="1" noChangeArrowheads="1"/>
+                    </pic:cNvPicPr>
+                  </pic:nvPicPr>
+                  <pic:blipFill>
+                    <a:blip r:embed="rId34">
+                      <a:extLst>
+                        <a:ext uri="{28A0092B-C50C-407E-A947-70E740481C1C}">
+                          <a14:useLocalDpi xmlns:a14="http://schemas.microsoft.com/office/drawing/2010/main" val="0"/>
+                        </a:ext>
+                      </a:extLst>
+                    </a:blip>
+                    <a:srcRect/>
+                    <a:stretch>
+                      <a:fillRect/>
+                    </a:stretch>
+                  </pic:blipFill>
+                  <pic:spPr bwMode="auto">
+                    <a:xfrm>
+                      <a:off x="0" y="0"/>
+                      <a:ext cx="5760720" cy="3239135"/>
+                    </a:xfrm>
+                    <a:prstGeom prst="rect">
+                      <a:avLst/>
+                    </a:prstGeom>
+                    <a:noFill/>
+                    <a:ln>
+                      <a:noFill/>
+                    </a:ln>
+                  </pic:spPr>
+                </pic:pic>
+              </a:graphicData>
+            </a:graphic>
+          </wp:inline>
+        </w:drawing>
+      </w:r>
+    </w:p>
+    <w:p>
+      <w:pPr>
+        <w:pStyle w:val="Caption"/>
+        <w:jc w:val="center"/>
+      </w:pPr>
+      <w:r>
+        <w:t xml:space="preserve">Figure </w:t>
+      </w:r>
+      <w:r>
+        <w:fldChar w:fldCharType="begin"/>
+      </w:r>
+      <w:r>
+        <w:instrText xml:space="preserve"> SEQ Figure \* ARABIC </w:instrText>
+      </w:r>
+      <w:r>
+        <w:fldChar w:fldCharType="separate"/>
+      </w:r>
+      <w:r>
+        <w:rPr>
+          <w:noProof/>
+        </w:rPr>
+        <w:t>10</w:t>
+      </w:r>
+      <w:r>
+        <w:rPr>
+          <w:noProof/>
+        </w:rPr>
+        <w:fldChar w:fldCharType="end"/>
+      </w:r>
+      <w:r>
+        <w:t xml:space="preserve"> : graph du</w:t>
+      </w:r>
+      <w:r>
+        <w:t xml:space="preserve"> glissement de la roue</w:t>
+      </w:r>
+    </w:p>
+    <w:p>
+      <w:pPr>
+        <w:tabs>
+          <w:tab w:val="left" w:pos="405"/>
+        </w:tabs>
+      </w:pPr>
+      <w:r>
+        <w:t xml:space="preserve">Ce graphe nous montre que le glissement de la roue va avoir une moyenne de 20% si on applique l’ABS ce qui va nous donner plus de contrôle sur la voiture. </w:t>
+      </w:r>
+    </w:p>
+    <w:p>
+      <w:pPr>
+        <w:tabs>
+          <w:tab w:val="left" w:pos="405"/>
+        </w:tabs>
+      </w:pPr>
+    </w:p>
+    <w:p>
+      <w:pPr>
+        <w:spacing w:before="0" w:after="0"/>
+      </w:pPr>
+    </w:p>
+    <w:p>
+      <w:pPr>
+        <w:spacing w:before="0" w:after="0"/>
+      </w:pPr>
+    </w:p>
+    <w:p>
+      <w:pPr>
+        <w:spacing w:before="0" w:after="0"/>
+      </w:pPr>
+    </w:p>
+    <w:p>
+      <w:pPr>
+        <w:spacing w:before="0" w:after="0"/>
+      </w:pPr>
+    </w:p>
+    <w:p>
+      <w:pPr>
+        <w:spacing w:before="0" w:after="0"/>
+      </w:pPr>
+    </w:p>
+    <w:p>
+      <w:pPr>
+        <w:spacing w:before="0" w:after="0"/>
+      </w:pPr>
+    </w:p>
+    <w:p>
+      <w:pPr>
+        <w:spacing w:before="0" w:after="0"/>
+      </w:pPr>
+    </w:p>
+    <w:p>
+      <w:pPr>
+        <w:spacing w:before="0" w:after="0"/>
+      </w:pPr>
+    </w:p>
+    <w:p>
+      <w:pPr>
+        <w:spacing w:before="0" w:after="0"/>
+      </w:pPr>
+    </w:p>
+    <w:p>
+      <w:pPr>
+        <w:spacing w:before="0" w:after="0"/>
+      </w:pPr>
+    </w:p>
+    <w:p>
+      <w:pPr>
+        <w:spacing w:before="0" w:after="0"/>
+      </w:pPr>
+    </w:p>
+    <w:p>
+      <w:pPr>
+        <w:spacing w:before="0" w:after="0"/>
+      </w:pPr>
+    </w:p>
+    <w:p>
+      <w:pPr>
+        <w:spacing w:before="0" w:after="0"/>
+      </w:pPr>
+    </w:p>
+    <w:p>
+      <w:pPr>
+        <w:spacing w:before="0" w:after="0"/>
+      </w:pPr>
+    </w:p>
+    <w:p>
+      <w:pPr>
+        <w:spacing w:before="0" w:after="0"/>
+      </w:pPr>
+    </w:p>
+    <w:p>
+      <w:pPr>
+        <w:spacing w:before="0" w:after="0"/>
+      </w:pPr>
     </w:p>
     <w:p>
       <w:pPr>
@@ -5257,13 +6236,17 @@
         <w:spacing w:before="0" w:after="0"/>
       </w:pPr>
       <w:r>
-        <w:t>Dans cet article, un modèle mathématique d'un dispositif ABS basé sur le contrôleur Bang-Bang est simulé. L'efficacité du freinage du véhicule a été comparée et analysée avec et sans contrôleur Bang-Bang. Le freinage avec BangBang réduit la vitesse des roues et du véhicule en même temps, ce qui permet de déterminer la distance de glissement, la vitesse et le glissement relatif du véhicule.</w:t>
-      </w:r>
-    </w:p>
-    <w:p>
-      <w:pPr>
-        <w:spacing w:before="0" w:after="0"/>
-      </w:pPr>
+        <w:t xml:space="preserve">Dans cet article, un modèle mathématique d'un dispositif ABS basé sur le contrôleur Bang-Bang est simulé. L'efficacité du freinage du véhicule a été comparée et analysée avec et sans contrôleur Bang-Bang. Le freinage avec </w:t>
+      </w:r>
+      <w:r>
+        <w:t>Bang-Bang</w:t>
+      </w:r>
+      <w:r>
+        <w:t xml:space="preserve"> réduit la vitesse des roues et du véhicule en même temps, ce qui permet de déterminer la distance de glissement, la vitesse et le glissement relatif du véhicule.</w:t>
+      </w:r>
+      <w:r>
+        <w:t xml:space="preserve"> </w:t>
+      </w:r>
       <w:r>
         <w:t>Les résultats de la simulation sont concluants</w:t>
       </w:r>
@@ -5278,33 +6261,14 @@
         <w:spacing w:before="0" w:after="0"/>
       </w:pPr>
       <w:r>
-        <w:t>D'après les résultats de la simulation, le contrôleur Bang-Bang a une meilleure efficacité de freinage puisque la vitesse de la roue et la vitesse du véhicule sont régulées en même temps, ce qui empêche le véhicule de déraper lors d'un freinage de panique.</w:t>
-      </w:r>
-    </w:p>
-    <w:p>
-      <w:pPr>
-        <w:spacing w:before="0" w:after="0"/>
-      </w:pPr>
-    </w:p>
-    <w:p>
-      <w:pPr>
-        <w:spacing w:before="0" w:after="0"/>
-      </w:pPr>
-    </w:p>
-    <w:p>
-      <w:pPr>
-        <w:spacing w:before="0" w:after="0"/>
-      </w:pPr>
-    </w:p>
-    <w:p>
-      <w:pPr>
-        <w:spacing w:before="0" w:after="0"/>
-      </w:pPr>
-    </w:p>
-    <w:p>
-      <w:pPr>
-        <w:spacing w:before="0" w:after="0"/>
-      </w:pPr>
+        <w:t xml:space="preserve">D'après les résultats de la simulation, le </w:t>
+      </w:r>
+      <w:r>
+        <w:t>Système ABS</w:t>
+      </w:r>
+      <w:r>
+        <w:t xml:space="preserve"> a une meilleure efficacité de freinage puisque la vitesse de la roue et la vitesse du véhicule sont régulées en même temps, ce qui empêche le véhicule de déraper lors d'un freinage de panique.</w:t>
+      </w:r>
     </w:p>
     <w:p>
       <w:pPr>
@@ -5384,7 +6348,7 @@
       <w:pPr>
         <w:spacing w:before="0" w:after="0"/>
       </w:pPr>
-      <w:hyperlink r:id="rId30" w:history="1">
+      <w:hyperlink r:id="rId35" w:history="1">
         <w:r>
           <w:rPr>
             <w:rStyle w:val="Hyperlink"/>
@@ -5402,7 +6366,7 @@
       <w:pPr>
         <w:spacing w:before="0" w:after="0"/>
       </w:pPr>
-      <w:hyperlink r:id="rId31" w:anchor=":~:text=Souvent%20on%20parle%20d'un,%CE%BCk%20%E2%89%88%200.8" w:history="1">
+      <w:hyperlink r:id="rId36" w:anchor=":~:text=Souvent%20on%20parle%20d'un,%CE%BCk%20%E2%89%88%200.8" w:history="1">
         <w:r>
           <w:rPr>
             <w:rStyle w:val="Hyperlink"/>
@@ -5420,7 +6384,7 @@
       <w:pPr>
         <w:spacing w:before="0" w:after="0"/>
       </w:pPr>
-      <w:hyperlink r:id="rId32" w:history="1">
+      <w:hyperlink r:id="rId37" w:history="1">
         <w:r>
           <w:rPr>
             <w:rStyle w:val="Hyperlink"/>
@@ -5430,7 +6394,8 @@
       </w:hyperlink>
     </w:p>
     <w:sectPr>
-      <w:headerReference w:type="default" r:id="rId33"/>
+      <w:headerReference w:type="default" r:id="rId38"/>
+      <w:footerReference w:type="default" r:id="rId39"/>
       <w:pgSz w:w="11906" w:h="16838"/>
       <w:pgMar w:top="1417" w:right="1417" w:bottom="1417" w:left="1417" w:header="708" w:footer="708" w:gutter="0"/>
       <w:cols w:space="708"/>
@@ -5463,6 +6428,48 @@
     </w:p>
   </w:endnote>
 </w:endnotes>
+</file>
+
+<file path=word/footer1.xml><?xml version="1.0" encoding="utf-8"?>
+<w:ftr xmlns:wpc="http://schemas.microsoft.com/office/word/2010/wordprocessingCanvas" xmlns:cx="http://schemas.microsoft.com/office/drawing/2014/chartex" xmlns:cx1="http://schemas.microsoft.com/office/drawing/2015/9/8/chartex" xmlns:cx2="http://schemas.microsoft.com/office/drawing/2015/10/21/chartex" xmlns:cx3="http://schemas.microsoft.com/office/drawing/2016/5/9/chartex" xmlns:cx4="http://schemas.microsoft.com/office/drawing/2016/5/10/chartex" xmlns:cx5="http://schemas.microsoft.com/office/drawing/2016/5/11/chartex" xmlns:cx6="http://schemas.microsoft.com/office/drawing/2016/5/12/chartex" xmlns:cx7="http://schemas.microsoft.com/office/drawing/2016/5/13/chartex" xmlns:cx8="http://schemas.microsoft.com/office/drawing/2016/5/14/chartex" xmlns:mc="http://schemas.openxmlformats.org/markup-compatibility/2006" xmlns:aink="http://schemas.microsoft.com/office/drawing/2016/ink" xmlns:am3d="http://schemas.microsoft.com/office/drawing/2017/model3d" xmlns:o="urn:schemas-microsoft-com:office:office" xmlns:r="http://schemas.openxmlformats.org/officeDocument/2006/relationships" xmlns:m="http://schemas.openxmlformats.org/officeDocument/2006/math" xmlns:v="urn:schemas-microsoft-com:vml" xmlns:wp14="http://schemas.microsoft.com/office/word/2010/wordprocessingDrawing" xmlns:wp="http://schemas.openxmlformats.org/drawingml/2006/wordprocessingDrawing" xmlns:w10="urn:schemas-microsoft-com:office:word" xmlns:w="http://schemas.openxmlformats.org/wordprocessingml/2006/main" xmlns:w14="http://schemas.microsoft.com/office/word/2010/wordml" xmlns:w15="http://schemas.microsoft.com/office/word/2012/wordml" xmlns:w16cex="http://schemas.microsoft.com/office/word/2018/wordml/cex" xmlns:w16cid="http://schemas.microsoft.com/office/word/2016/wordml/cid" xmlns:w16="http://schemas.microsoft.com/office/word/2018/wordml" xmlns:w16se="http://schemas.microsoft.com/office/word/2015/wordml/symex" xmlns:wpg="http://schemas.microsoft.com/office/word/2010/wordprocessingGroup" xmlns:wpi="http://schemas.microsoft.com/office/word/2010/wordprocessingInk" xmlns:wne="http://schemas.microsoft.com/office/word/2006/wordml" xmlns:wps="http://schemas.microsoft.com/office/word/2010/wordprocessingShape" mc:Ignorable="w14 w15 w16se w16cid w16 w16cex wp14">
+  <w:sdt>
+    <w:sdtPr>
+      <w:id w:val="468022082"/>
+      <w:docPartObj>
+        <w:docPartGallery w:val="Page Numbers (Bottom of Page)"/>
+        <w:docPartUnique/>
+      </w:docPartObj>
+    </w:sdtPr>
+    <w:sdtContent>
+      <w:p>
+        <w:pPr>
+          <w:pStyle w:val="Footer"/>
+          <w:jc w:val="right"/>
+        </w:pPr>
+        <w:r>
+          <w:fldChar w:fldCharType="begin"/>
+        </w:r>
+        <w:r>
+          <w:instrText>PAGE   \* MERGEFORMAT</w:instrText>
+        </w:r>
+        <w:r>
+          <w:fldChar w:fldCharType="separate"/>
+        </w:r>
+        <w:r>
+          <w:t>2</w:t>
+        </w:r>
+        <w:r>
+          <w:fldChar w:fldCharType="end"/>
+        </w:r>
+      </w:p>
+    </w:sdtContent>
+  </w:sdt>
+  <w:p>
+    <w:pPr>
+      <w:pStyle w:val="Footer"/>
+    </w:pPr>
+  </w:p>
+</w:ftr>
 </file>
 
 <file path=word/footnotes.xml><?xml version="1.0" encoding="utf-8"?>

</xml_diff>